<commit_message>
Added more photos & alternative instructions
</commit_message>
<xml_diff>
--- a/Instructions_print_version.docx
+++ b/Instructions_print_version.docx
@@ -23,21 +23,24 @@
         <w:jc w:val="center"/>
         <w:rPr>
           <w:rFonts w:ascii="Segoe UI" w:hAnsi="Segoe UI" w:cs="Segoe UI"/>
-        </w:rPr>
-      </w:pPr>
-    </w:p>
-    <w:p>
-      <w:pPr>
-        <w:rPr>
-          <w:rFonts w:ascii="Segoe UI" w:hAnsi="Segoe UI" w:cs="Segoe UI"/>
           <w:b/>
         </w:rPr>
       </w:pPr>
-      <w:r>
+      <w:bookmarkStart w:id="0" w:name="_GoBack"/>
+      <w:bookmarkEnd w:id="0"/>
+    </w:p>
+    <w:p>
+      <w:pPr>
         <w:rPr>
           <w:rFonts w:ascii="Segoe UI" w:hAnsi="Segoe UI" w:cs="Segoe UI"/>
           <w:b/>
         </w:rPr>
+      </w:pPr>
+      <w:r>
+        <w:rPr>
+          <w:rFonts w:ascii="Segoe UI" w:hAnsi="Segoe UI" w:cs="Segoe UI"/>
+          <w:b/>
+        </w:rPr>
         <w:t>Equipment:</w:t>
       </w:r>
     </w:p>
@@ -186,25 +189,89 @@
           <w:rFonts w:ascii="Segoe UI" w:hAnsi="Segoe UI" w:cs="Segoe UI"/>
         </w:rPr>
       </w:pPr>
+      <w:r>
+        <w:rPr>
+          <w:rFonts w:ascii="Segoe UI" w:hAnsi="Segoe UI" w:cs="Segoe UI"/>
+        </w:rPr>
+        <w:t xml:space="preserve">wire (I use 20g floral wire, but </w:t>
+      </w:r>
+      <w:r>
+        <w:rPr>
+          <w:rFonts w:ascii="Segoe UI" w:hAnsi="Segoe UI" w:cs="Segoe UI"/>
+        </w:rPr>
+        <w:t>2 twist-ties, pipe cleaners,</w:t>
+      </w:r>
+      <w:r>
+        <w:rPr>
+          <w:rFonts w:ascii="Segoe UI" w:hAnsi="Segoe UI" w:cs="Segoe UI"/>
+        </w:rPr>
+        <w:t xml:space="preserve"> wire tie-downs</w:t>
+      </w:r>
+      <w:r>
+        <w:rPr>
+          <w:rFonts w:ascii="Segoe UI" w:hAnsi="Segoe UI" w:cs="Segoe UI"/>
+        </w:rPr>
+        <w:t>, or strips cut from disposable aluminum trays</w:t>
+      </w:r>
+      <w:r>
+        <w:rPr>
+          <w:rFonts w:ascii="Segoe UI" w:hAnsi="Segoe UI" w:cs="Segoe UI"/>
+        </w:rPr>
+        <w:t xml:space="preserve"> also work</w:t>
+      </w:r>
+      <w:r>
+        <w:rPr>
+          <w:rFonts w:ascii="Segoe UI" w:hAnsi="Segoe UI" w:cs="Segoe UI"/>
+        </w:rPr>
+        <w:t>)</w:t>
+      </w:r>
+    </w:p>
+    <w:p>
+      <w:pPr>
+        <w:rPr>
+          <w:rFonts w:ascii="Segoe UI" w:hAnsi="Segoe UI" w:cs="Segoe UI"/>
+        </w:rPr>
+      </w:pPr>
       <w:proofErr w:type="gramStart"/>
       <w:r>
         <w:rPr>
           <w:rFonts w:ascii="Segoe UI" w:hAnsi="Segoe UI" w:cs="Segoe UI"/>
         </w:rPr>
-        <w:t>wire</w:t>
+        <w:t>pattern</w:t>
       </w:r>
       <w:proofErr w:type="gramEnd"/>
       <w:r>
         <w:rPr>
           <w:rFonts w:ascii="Segoe UI" w:hAnsi="Segoe UI" w:cs="Segoe UI"/>
         </w:rPr>
-        <w:t xml:space="preserve"> (I use 20g floral wire, but </w:t>
-      </w:r>
-      <w:r>
-        <w:rPr>
-          <w:rFonts w:ascii="Segoe UI" w:hAnsi="Segoe UI" w:cs="Segoe UI"/>
-        </w:rPr>
-        <w:t>2 twist-ties, pipe cleaners, or wire tie-downs also work</w:t>
+        <w:t xml:space="preserve"> (cut into cardboard if possible)</w:t>
+      </w:r>
+    </w:p>
+    <w:p>
+      <w:pPr>
+        <w:rPr>
+          <w:rFonts w:ascii="Segoe UI" w:hAnsi="Segoe UI" w:cs="Segoe UI"/>
+        </w:rPr>
+      </w:pPr>
+      <w:proofErr w:type="gramStart"/>
+      <w:r>
+        <w:rPr>
+          <w:rFonts w:ascii="Segoe UI" w:hAnsi="Segoe UI" w:cs="Segoe UI"/>
+        </w:rPr>
+        <w:t>fabric</w:t>
+      </w:r>
+      <w:proofErr w:type="gramEnd"/>
+      <w:r>
+        <w:rPr>
+          <w:rFonts w:ascii="Segoe UI" w:hAnsi="Segoe UI" w:cs="Segoe UI"/>
+        </w:rPr>
+        <w:t xml:space="preserve"> (quilter's cotton or flannel</w:t>
+      </w:r>
+      <w:r>
+        <w:rPr>
+          <w:rFonts w:ascii="Segoe UI" w:hAnsi="Segoe UI" w:cs="Segoe UI"/>
+        </w:rPr>
+        <w:t>, 1 yard makes about 10 masks</w:t>
       </w:r>
       <w:r>
         <w:rPr>
@@ -224,55 +291,13 @@
         <w:rPr>
           <w:rFonts w:ascii="Segoe UI" w:hAnsi="Segoe UI" w:cs="Segoe UI"/>
         </w:rPr>
-        <w:t>pattern</w:t>
+        <w:t>elastic</w:t>
       </w:r>
       <w:proofErr w:type="gramEnd"/>
       <w:r>
         <w:rPr>
           <w:rFonts w:ascii="Segoe UI" w:hAnsi="Segoe UI" w:cs="Segoe UI"/>
         </w:rPr>
-        <w:t xml:space="preserve"> (cut into cardboard if possible)</w:t>
-      </w:r>
-    </w:p>
-    <w:p>
-      <w:pPr>
-        <w:rPr>
-          <w:rFonts w:ascii="Segoe UI" w:hAnsi="Segoe UI" w:cs="Segoe UI"/>
-        </w:rPr>
-      </w:pPr>
-      <w:proofErr w:type="gramStart"/>
-      <w:r>
-        <w:rPr>
-          <w:rFonts w:ascii="Segoe UI" w:hAnsi="Segoe UI" w:cs="Segoe UI"/>
-        </w:rPr>
-        <w:t>fabric</w:t>
-      </w:r>
-      <w:proofErr w:type="gramEnd"/>
-      <w:r>
-        <w:rPr>
-          <w:rFonts w:ascii="Segoe UI" w:hAnsi="Segoe UI" w:cs="Segoe UI"/>
-        </w:rPr>
-        <w:t xml:space="preserve"> (quilter's cotton or flannel)</w:t>
-      </w:r>
-    </w:p>
-    <w:p>
-      <w:pPr>
-        <w:rPr>
-          <w:rFonts w:ascii="Segoe UI" w:hAnsi="Segoe UI" w:cs="Segoe UI"/>
-        </w:rPr>
-      </w:pPr>
-      <w:proofErr w:type="gramStart"/>
-      <w:r>
-        <w:rPr>
-          <w:rFonts w:ascii="Segoe UI" w:hAnsi="Segoe UI" w:cs="Segoe UI"/>
-        </w:rPr>
-        <w:t>elastic</w:t>
-      </w:r>
-      <w:proofErr w:type="gramEnd"/>
-      <w:r>
-        <w:rPr>
-          <w:rFonts w:ascii="Segoe UI" w:hAnsi="Segoe UI" w:cs="Segoe UI"/>
-        </w:rPr>
         <w:t xml:space="preserve"> (I use 3mm soft elastic cord</w:t>
       </w:r>
       <w:r>
@@ -304,6 +329,7 @@
       <w:pPr>
         <w:rPr>
           <w:rFonts w:ascii="Segoe UI" w:hAnsi="Segoe UI" w:cs="Segoe UI"/>
+          <w:b/>
         </w:rPr>
       </w:pPr>
     </w:p>
@@ -373,7 +399,67 @@
         <w:rPr>
           <w:rFonts w:ascii="Segoe UI" w:hAnsi="Segoe UI" w:cs="Segoe UI"/>
         </w:rPr>
-        <w:t>and the smallest stitch setting on my machine for all the seams in this pattern, but that could be adjusted.</w:t>
+        <w:t>and the smallest stitch setting on my machine fo</w:t>
+      </w:r>
+      <w:r>
+        <w:rPr>
+          <w:rFonts w:ascii="Segoe UI" w:hAnsi="Segoe UI" w:cs="Segoe UI"/>
+        </w:rPr>
+        <w:t>r all the seams in this pattern</w:t>
+      </w:r>
+      <w:r>
+        <w:rPr>
+          <w:rFonts w:ascii="Segoe UI" w:hAnsi="Segoe UI" w:cs="Segoe UI"/>
+        </w:rPr>
+        <w:t>.</w:t>
+      </w:r>
+      <w:r>
+        <w:rPr>
+          <w:rFonts w:ascii="Segoe UI" w:hAnsi="Segoe UI" w:cs="Segoe UI"/>
+        </w:rPr>
+        <w:t xml:space="preserve"> </w:t>
+      </w:r>
+      <w:r>
+        <w:rPr>
+          <w:rFonts w:ascii="Segoe UI" w:hAnsi="Segoe UI" w:cs="Segoe UI"/>
+          <w:i/>
+        </w:rPr>
+        <w:t>Alternative: i</w:t>
+      </w:r>
+      <w:r>
+        <w:rPr>
+          <w:rFonts w:ascii="Segoe UI" w:hAnsi="Segoe UI" w:cs="Segoe UI"/>
+          <w:i/>
+        </w:rPr>
+        <w:t>f</w:t>
+      </w:r>
+      <w:r>
+        <w:rPr>
+          <w:rFonts w:ascii="Segoe UI" w:hAnsi="Segoe UI" w:cs="Segoe UI"/>
+          <w:i/>
+        </w:rPr>
+        <w:t xml:space="preserve"> you prefer </w:t>
+      </w:r>
+      <w:r>
+        <w:rPr>
+          <w:rFonts w:ascii="Segoe UI" w:hAnsi="Segoe UI" w:cs="Segoe UI"/>
+          <w:i/>
+        </w:rPr>
+        <w:t>a different seam allowance</w:t>
+      </w:r>
+      <w:r>
+        <w:rPr>
+          <w:rFonts w:ascii="Segoe UI" w:hAnsi="Segoe UI" w:cs="Segoe UI"/>
+          <w:i/>
+        </w:rPr>
+        <w:t>, enlarge the templates accordingly.</w:t>
+      </w:r>
+      <w:r>
+        <w:rPr>
+          <w:rFonts w:ascii="Segoe UI" w:hAnsi="Segoe UI" w:cs="Segoe UI"/>
+          <w:i/>
+        </w:rPr>
+        <w:t xml:space="preserve"> Smaller seams will make the next step tricky.</w:t>
       </w:r>
     </w:p>
     <w:p>
@@ -393,6 +479,26 @@
         </w:rPr>
         <w:t>Clip the seam fabric at ~1” intervals (don't cut the seam itself) to release tension on the seam when you invert it. Press the seam at the edges (not necessary, but makes the next steps easier).</w:t>
       </w:r>
+      <w:r>
+        <w:rPr>
+          <w:rFonts w:ascii="Segoe UI" w:hAnsi="Segoe UI" w:cs="Segoe UI"/>
+        </w:rPr>
+        <w:t xml:space="preserve"> </w:t>
+      </w:r>
+      <w:r>
+        <w:rPr>
+          <w:rFonts w:ascii="Segoe UI" w:hAnsi="Segoe UI" w:cs="Segoe UI"/>
+          <w:i/>
+        </w:rPr>
+        <w:t>Alternative: leave the seam intact, press the seam to one side, and topstitch the seam flat to make a more rigid mask fac</w:t>
+      </w:r>
+      <w:r>
+        <w:rPr>
+          <w:rFonts w:ascii="Segoe UI" w:hAnsi="Segoe UI" w:cs="Segoe UI"/>
+          <w:i/>
+        </w:rPr>
+        <w:t>e.</w:t>
+      </w:r>
     </w:p>
     <w:p>
       <w:pPr>
@@ -493,7 +599,40 @@
         <w:rPr>
           <w:rFonts w:ascii="Segoe UI" w:hAnsi="Segoe UI" w:cs="Segoe UI"/>
         </w:rPr>
-        <w:t>adjust the presser foot so it clears the wire and increase your seam allowance a bit so that you are sewing below the wire. When you reach the elastic channels, sew along the edges.</w:t>
+        <w:t>adjust the presser foot so it clears the wire and increase your seam allowance a bit so that you are sewing below the wire.</w:t>
+      </w:r>
+      <w:r>
+        <w:rPr>
+          <w:rFonts w:ascii="Segoe UI" w:hAnsi="Segoe UI" w:cs="Segoe UI"/>
+        </w:rPr>
+        <w:t xml:space="preserve"> </w:t>
+      </w:r>
+      <w:r>
+        <w:rPr>
+          <w:rFonts w:ascii="Segoe UI" w:hAnsi="Segoe UI" w:cs="Segoe UI"/>
+          <w:i/>
+        </w:rPr>
+        <w:t>Alternative: if using thick nose wire options, sew ¾” down the mask at the edge of the nosepiece, then across, then back up again</w:t>
+      </w:r>
+      <w:r>
+        <w:rPr>
+          <w:rFonts w:ascii="Segoe UI" w:hAnsi="Segoe UI" w:cs="Segoe UI"/>
+          <w:i/>
+        </w:rPr>
+        <w:t>. Be careful not to hit the wire – it will break your needle</w:t>
+      </w:r>
+      <w:r>
+        <w:rPr>
+          <w:rFonts w:ascii="Segoe UI" w:hAnsi="Segoe UI" w:cs="Segoe UI"/>
+          <w:i/>
+        </w:rPr>
+        <w:t xml:space="preserve">. </w:t>
+      </w:r>
+      <w:r>
+        <w:rPr>
+          <w:rFonts w:ascii="Segoe UI" w:hAnsi="Segoe UI" w:cs="Segoe UI"/>
+        </w:rPr>
+        <w:t>When you reach the elastic channels, sew along the edges.</w:t>
       </w:r>
       <w:r>
         <w:rPr>
@@ -525,8 +664,6 @@
         </w:rPr>
         <w:t xml:space="preserve"> for stretch piping.</w:t>
       </w:r>
-      <w:bookmarkStart w:id="0" w:name="_GoBack"/>
-      <w:bookmarkEnd w:id="0"/>
     </w:p>
     <w:p>
       <w:pPr>
@@ -543,7 +680,19 @@
         <w:rPr>
           <w:rFonts w:ascii="Segoe UI" w:hAnsi="Segoe UI" w:cs="Segoe UI"/>
         </w:rPr>
-        <w:t xml:space="preserve">Push elastic through the channels with some form of skewer (I use a grilling skewer, but knitting needles, pencils, anything skinny and stiff works). </w:t>
+        <w:t xml:space="preserve">Push elastic through the channels with some form of skewer (I use a grilling skewer, but knitting needles, pencils, </w:t>
+      </w:r>
+      <w:r>
+        <w:rPr>
+          <w:rFonts w:ascii="Segoe UI" w:hAnsi="Segoe UI" w:cs="Segoe UI"/>
+        </w:rPr>
+        <w:t xml:space="preserve">chopsticks, </w:t>
+      </w:r>
+      <w:r>
+        <w:rPr>
+          <w:rFonts w:ascii="Segoe UI" w:hAnsi="Segoe UI" w:cs="Segoe UI"/>
+        </w:rPr>
+        <w:t xml:space="preserve">anything skinny and stiff works). </w:t>
       </w:r>
       <w:r>
         <w:rPr>
@@ -1568,4 +1717,16 @@
     </a:ext>
   </a:extLst>
 </a:theme>
+</file>
+
+<file path=customXml/item1.xml><?xml version="1.0" encoding="utf-8"?>
+<b:Sources xmlns:b="http://schemas.openxmlformats.org/officeDocument/2006/bibliography" xmlns="http://schemas.openxmlformats.org/officeDocument/2006/bibliography" SelectedStyle="\APASixthEditionOfficeOnline.xsl" StyleName="APA" Version="6"/>
+</file>
+
+<file path=customXml/itemProps1.xml><?xml version="1.0" encoding="utf-8"?>
+<ds:datastoreItem xmlns:ds="http://schemas.openxmlformats.org/officeDocument/2006/customXml" ds:itemID="{293936C4-6E3C-4EDE-945F-6B3FDA1FC66A}">
+  <ds:schemaRefs>
+    <ds:schemaRef ds:uri="http://schemas.openxmlformats.org/officeDocument/2006/bibliography"/>
+  </ds:schemaRefs>
+</ds:datastoreItem>
 </file>
</xml_diff>